<commit_message>
draft 3 of presentation
</commit_message>
<xml_diff>
--- a/ParkmasterPresentationScript.docx
+++ b/ParkmasterPresentationScript.docx
@@ -70,10 +70,7 @@
     </w:p>
     <w:p>
       <w:r>
-        <w:t xml:space="preserve">Slide 4, Vision Statement: </w:t>
-      </w:r>
-      <w:r>
-        <w:t>Briefly summarize target use-case and benefits</w:t>
+        <w:t>Slide 4, Vision Statement: Briefly summarize target use-case and benefits</w:t>
       </w:r>
     </w:p>
     <w:p>
@@ -97,23 +94,25 @@
         </w:numPr>
       </w:pPr>
       <w:r>
-        <w:t xml:space="preserve">Explain </w:t>
-      </w:r>
-      <w:r>
-        <w:t>admin side, parking lot creator and scheduling tool(s)</w:t>
-      </w:r>
-    </w:p>
-    <w:p>
-      <w:r>
-        <w:t>Slide 5, Domain Model: More detail on user information</w:t>
-      </w:r>
-      <w:r>
-        <w:t>? Maybe delete this slide</w:t>
-      </w:r>
-    </w:p>
-    <w:p>
-      <w:r>
-        <w:t>Slide 6, Questions:</w:t>
+        <w:t>Explain admin side, parking lot creator and scheduling tool(s)</w:t>
+      </w:r>
+    </w:p>
+    <w:p>
+      <w:r>
+        <w:t xml:space="preserve">Slide 5, Domain Model: </w:t>
+      </w:r>
+      <w:r>
+        <w:t xml:space="preserve">Discuss differences between admin and user permissions, explain hierarchy from admin to lot, to spot, to timeslot, </w:t>
+      </w:r>
+      <w:proofErr w:type="spellStart"/>
+      <w:r>
+        <w:t>etc</w:t>
+      </w:r>
+      <w:proofErr w:type="spellEnd"/>
+    </w:p>
+    <w:p>
+      <w:r>
+        <w:t>Slide 6: Overview of what’s mostly complete, parking lot maker, admin controls of lots and users</w:t>
       </w:r>
     </w:p>
     <w:p>
@@ -125,6 +124,37 @@
         </w:numPr>
       </w:pPr>
       <w:r>
+        <w:t xml:space="preserve">Overview of what’s to be implemented, </w:t>
+      </w:r>
+      <w:proofErr w:type="spellStart"/>
+      <w:r>
+        <w:t>ie</w:t>
+      </w:r>
+      <w:proofErr w:type="spellEnd"/>
+      <w:r>
+        <w:t xml:space="preserve"> schedules, polishing main features, and database to be worked on</w:t>
+      </w:r>
+    </w:p>
+    <w:p>
+      <w:r>
+        <w:t xml:space="preserve">Slide </w:t>
+      </w:r>
+      <w:r>
+        <w:t>7</w:t>
+      </w:r>
+      <w:r>
+        <w:t>, Questions:</w:t>
+      </w:r>
+    </w:p>
+    <w:p>
+      <w:pPr>
+        <w:pStyle w:val="ListParagraph"/>
+        <w:numPr>
+          <w:ilvl w:val="0"/>
+          <w:numId w:val="1"/>
+        </w:numPr>
+      </w:pPr>
+      <w:r>
         <w:t xml:space="preserve">One person </w:t>
       </w:r>
       <w:r>
@@ -133,7 +163,13 @@
     </w:p>
     <w:p>
       <w:r>
-        <w:t xml:space="preserve">Slide 7, Thank </w:t>
+        <w:t xml:space="preserve">Slide </w:t>
+      </w:r>
+      <w:r>
+        <w:t>8</w:t>
+      </w:r>
+      <w:r>
+        <w:t xml:space="preserve">, Thank </w:t>
       </w:r>
       <w:r>
         <w:t>Y</w:t>

</xml_diff>